<commit_message>
Hvordan sættes WL parametre
</commit_message>
<xml_diff>
--- a/docs/Installing and using weblogic on windows.docx
+++ b/docs/Installing and using weblogic on windows.docx
@@ -579,7 +579,6 @@
           <w:szCs w:val="20"/>
           <w:lang w:eastAsia="da-DK"/>
         </w:rPr>
-        <w:lastRenderedPageBreak/>
         <w:drawing>
           <wp:inline distT="0" distB="0" distL="0" distR="0">
             <wp:extent cx="6115050" cy="3190875"/>
@@ -741,47 +740,7 @@
             <w:szCs w:val="20"/>
             <w:lang w:val="en-US"/>
           </w:rPr>
-          <w:t>htt</w:t>
-        </w:r>
-        <w:r>
-          <w:rPr>
-            <w:rStyle w:val="Hyperlink"/>
-            <w:rFonts w:ascii="Verdana" w:hAnsi="Verdana"/>
-            <w:sz w:val="20"/>
-            <w:szCs w:val="20"/>
-            <w:lang w:val="en-US"/>
-          </w:rPr>
-          <w:t>p</w:t>
-        </w:r>
-        <w:r>
-          <w:rPr>
-            <w:rStyle w:val="Hyperlink"/>
-            <w:rFonts w:ascii="Verdana" w:hAnsi="Verdana"/>
-            <w:sz w:val="20"/>
-            <w:szCs w:val="20"/>
-            <w:lang w:val="en-US"/>
-          </w:rPr>
-          <w:t>://localhost</w:t>
-        </w:r>
-        <w:r>
-          <w:rPr>
-            <w:rStyle w:val="Hyperlink"/>
-            <w:rFonts w:ascii="Verdana" w:hAnsi="Verdana"/>
-            <w:sz w:val="20"/>
-            <w:szCs w:val="20"/>
-            <w:lang w:val="en-US"/>
-          </w:rPr>
-          <w:t>:</w:t>
-        </w:r>
-        <w:r>
-          <w:rPr>
-            <w:rStyle w:val="Hyperlink"/>
-            <w:rFonts w:ascii="Verdana" w:hAnsi="Verdana"/>
-            <w:sz w:val="20"/>
-            <w:szCs w:val="20"/>
-            <w:lang w:val="en-US"/>
-          </w:rPr>
-          <w:t>8000/console</w:t>
+          <w:t>http://localhost:8000/console</w:t>
         </w:r>
       </w:hyperlink>
       <w:r>
@@ -849,7 +808,6 @@
         <w:rPr>
           <w:lang w:val="en-US"/>
         </w:rPr>
-        <w:lastRenderedPageBreak/>
         <w:t xml:space="preserve">Deploying </w:t>
       </w:r>
       <w:proofErr w:type="spellStart"/>
@@ -1252,7 +1210,6 @@
           <w:szCs w:val="20"/>
           <w:lang w:eastAsia="da-DK"/>
         </w:rPr>
-        <w:lastRenderedPageBreak/>
         <w:drawing>
           <wp:inline distT="0" distB="0" distL="0" distR="0">
             <wp:extent cx="6115050" cy="2381250"/>
@@ -1562,7 +1519,6 @@
           <w:szCs w:val="20"/>
           <w:lang w:eastAsia="da-DK"/>
         </w:rPr>
-        <w:lastRenderedPageBreak/>
         <w:drawing>
           <wp:inline distT="0" distB="0" distL="0" distR="0">
             <wp:extent cx="2343150" cy="2362200"/>
@@ -1861,7 +1817,6 @@
           <w:szCs w:val="20"/>
           <w:lang w:eastAsia="da-DK"/>
         </w:rPr>
-        <w:lastRenderedPageBreak/>
         <w:drawing>
           <wp:inline distT="0" distB="0" distL="0" distR="0">
             <wp:extent cx="3371850" cy="2683824"/>
@@ -2034,6 +1989,77 @@
     </w:p>
     <w:p>
       <w:pPr>
+        <w:rPr>
+          <w:lang w:val="en-US"/>
+        </w:rPr>
+      </w:pPr>
+      <w:r>
+        <w:rPr>
+          <w:lang w:val="en-US"/>
+        </w:rPr>
+        <w:t>Browse to the domains folder (</w:t>
+      </w:r>
+      <w:proofErr w:type="spellStart"/>
+      <w:r>
+        <w:rPr>
+          <w:lang w:val="en-US"/>
+        </w:rPr>
+        <w:t>emrex</w:t>
+      </w:r>
+      <w:proofErr w:type="spellEnd"/>
+      <w:r>
+        <w:rPr>
+          <w:lang w:val="en-US"/>
+        </w:rPr>
+        <w:t xml:space="preserve"> directory), and run the following command: </w:t>
+      </w:r>
+    </w:p>
+    <w:p>
+      <w:pPr>
+        <w:rPr>
+          <w:b/>
+          <w:lang w:val="en-US"/>
+        </w:rPr>
+      </w:pPr>
+      <w:r>
+        <w:rPr>
+          <w:b/>
+          <w:lang w:val="en-US"/>
+        </w:rPr>
+        <w:t>..\</w:t>
+      </w:r>
+      <w:proofErr w:type="spellStart"/>
+      <w:r>
+        <w:rPr>
+          <w:b/>
+          <w:lang w:val="en-US"/>
+        </w:rPr>
+        <w:t>wlserver</w:t>
+      </w:r>
+      <w:proofErr w:type="spellEnd"/>
+      <w:r>
+        <w:rPr>
+          <w:b/>
+          <w:lang w:val="en-US"/>
+        </w:rPr>
+        <w:t>\server\bin\setWLSEnv.cmd</w:t>
+      </w:r>
+    </w:p>
+    <w:p>
+      <w:pPr>
+        <w:rPr>
+          <w:lang w:val="en-US"/>
+        </w:rPr>
+      </w:pPr>
+      <w:r>
+        <w:rPr>
+          <w:lang w:val="en-US"/>
+        </w:rPr>
+        <w:t>Followed by one of the environment specific commands.</w:t>
+      </w:r>
+    </w:p>
+    <w:p>
+      <w:pPr>
         <w:pStyle w:val="Overskrift3"/>
         <w:rPr>
           <w:lang w:val="en-US"/>
@@ -2071,16 +2097,7 @@
           <w:b/>
           <w:lang w:val="en-US"/>
         </w:rPr>
-        <w:t>%java_home%\bin\java.exe we</w:t>
-      </w:r>
-      <w:bookmarkStart w:id="0" w:name="_GoBack"/>
-      <w:bookmarkEnd w:id="0"/>
-      <w:r>
-        <w:rPr>
-          <w:b/>
-          <w:lang w:val="en-US"/>
-        </w:rPr>
-        <w:t>blogic.Server</w:t>
+        <w:t>%java_home%\bin\java.exe weblogic.Server</w:t>
       </w:r>
     </w:p>
     <w:p>

</xml_diff>

<commit_message>
Forklaring af start af weblogic domæne
</commit_message>
<xml_diff>
--- a/docs/Installing and using weblogic on windows.docx
+++ b/docs/Installing and using weblogic on windows.docx
@@ -579,7 +579,6 @@
           <w:szCs w:val="20"/>
           <w:lang w:eastAsia="da-DK"/>
         </w:rPr>
-        <w:lastRenderedPageBreak/>
         <w:drawing>
           <wp:inline distT="0" distB="0" distL="0" distR="0">
             <wp:extent cx="6115050" cy="3190875"/>
@@ -741,47 +740,7 @@
             <w:szCs w:val="20"/>
             <w:lang w:val="en-US"/>
           </w:rPr>
-          <w:t>htt</w:t>
-        </w:r>
-        <w:r>
-          <w:rPr>
-            <w:rStyle w:val="Hyperlink"/>
-            <w:rFonts w:ascii="Verdana" w:hAnsi="Verdana"/>
-            <w:sz w:val="20"/>
-            <w:szCs w:val="20"/>
-            <w:lang w:val="en-US"/>
-          </w:rPr>
-          <w:t>p</w:t>
-        </w:r>
-        <w:r>
-          <w:rPr>
-            <w:rStyle w:val="Hyperlink"/>
-            <w:rFonts w:ascii="Verdana" w:hAnsi="Verdana"/>
-            <w:sz w:val="20"/>
-            <w:szCs w:val="20"/>
-            <w:lang w:val="en-US"/>
-          </w:rPr>
-          <w:t>://localhost</w:t>
-        </w:r>
-        <w:r>
-          <w:rPr>
-            <w:rStyle w:val="Hyperlink"/>
-            <w:rFonts w:ascii="Verdana" w:hAnsi="Verdana"/>
-            <w:sz w:val="20"/>
-            <w:szCs w:val="20"/>
-            <w:lang w:val="en-US"/>
-          </w:rPr>
-          <w:t>:</w:t>
-        </w:r>
-        <w:r>
-          <w:rPr>
-            <w:rStyle w:val="Hyperlink"/>
-            <w:rFonts w:ascii="Verdana" w:hAnsi="Verdana"/>
-            <w:sz w:val="20"/>
-            <w:szCs w:val="20"/>
-            <w:lang w:val="en-US"/>
-          </w:rPr>
-          <w:t>8000/console</w:t>
+          <w:t>http://localhost:8000/console</w:t>
         </w:r>
       </w:hyperlink>
       <w:r>
@@ -849,7 +808,6 @@
         <w:rPr>
           <w:lang w:val="en-US"/>
         </w:rPr>
-        <w:lastRenderedPageBreak/>
         <w:t xml:space="preserve">Deploying </w:t>
       </w:r>
       <w:proofErr w:type="spellStart"/>
@@ -1252,7 +1210,6 @@
           <w:szCs w:val="20"/>
           <w:lang w:eastAsia="da-DK"/>
         </w:rPr>
-        <w:lastRenderedPageBreak/>
         <w:drawing>
           <wp:inline distT="0" distB="0" distL="0" distR="0">
             <wp:extent cx="6115050" cy="2381250"/>
@@ -1562,7 +1519,6 @@
           <w:szCs w:val="20"/>
           <w:lang w:eastAsia="da-DK"/>
         </w:rPr>
-        <w:lastRenderedPageBreak/>
         <w:drawing>
           <wp:inline distT="0" distB="0" distL="0" distR="0">
             <wp:extent cx="2343150" cy="2362200"/>
@@ -1861,7 +1817,6 @@
           <w:szCs w:val="20"/>
           <w:lang w:eastAsia="da-DK"/>
         </w:rPr>
-        <w:lastRenderedPageBreak/>
         <w:drawing>
           <wp:inline distT="0" distB="0" distL="0" distR="0">
             <wp:extent cx="3371850" cy="2683824"/>
@@ -2034,6 +1989,77 @@
     </w:p>
     <w:p>
       <w:pPr>
+        <w:rPr>
+          <w:lang w:val="en-US"/>
+        </w:rPr>
+      </w:pPr>
+      <w:r>
+        <w:rPr>
+          <w:lang w:val="en-US"/>
+        </w:rPr>
+        <w:t>Browse to the domains folder (</w:t>
+      </w:r>
+      <w:proofErr w:type="spellStart"/>
+      <w:r>
+        <w:rPr>
+          <w:lang w:val="en-US"/>
+        </w:rPr>
+        <w:t>emrex</w:t>
+      </w:r>
+      <w:proofErr w:type="spellEnd"/>
+      <w:r>
+        <w:rPr>
+          <w:lang w:val="en-US"/>
+        </w:rPr>
+        <w:t xml:space="preserve"> directory), and run the following command: </w:t>
+      </w:r>
+    </w:p>
+    <w:p>
+      <w:pPr>
+        <w:rPr>
+          <w:b/>
+          <w:lang w:val="en-US"/>
+        </w:rPr>
+      </w:pPr>
+      <w:r>
+        <w:rPr>
+          <w:b/>
+          <w:lang w:val="en-US"/>
+        </w:rPr>
+        <w:t>..\</w:t>
+      </w:r>
+      <w:proofErr w:type="spellStart"/>
+      <w:r>
+        <w:rPr>
+          <w:b/>
+          <w:lang w:val="en-US"/>
+        </w:rPr>
+        <w:t>wlserver</w:t>
+      </w:r>
+      <w:proofErr w:type="spellEnd"/>
+      <w:r>
+        <w:rPr>
+          <w:b/>
+          <w:lang w:val="en-US"/>
+        </w:rPr>
+        <w:t>\server\bin\setWLSEnv.cmd</w:t>
+      </w:r>
+    </w:p>
+    <w:p>
+      <w:pPr>
+        <w:rPr>
+          <w:lang w:val="en-US"/>
+        </w:rPr>
+      </w:pPr>
+      <w:r>
+        <w:rPr>
+          <w:lang w:val="en-US"/>
+        </w:rPr>
+        <w:t>Followed by one of the environment specific commands.</w:t>
+      </w:r>
+    </w:p>
+    <w:p>
+      <w:pPr>
         <w:pStyle w:val="Overskrift3"/>
         <w:rPr>
           <w:lang w:val="en-US"/>
@@ -2071,16 +2097,7 @@
           <w:b/>
           <w:lang w:val="en-US"/>
         </w:rPr>
-        <w:t>%java_home%\bin\java.exe we</w:t>
-      </w:r>
-      <w:bookmarkStart w:id="0" w:name="_GoBack"/>
-      <w:bookmarkEnd w:id="0"/>
-      <w:r>
-        <w:rPr>
-          <w:b/>
-          <w:lang w:val="en-US"/>
-        </w:rPr>
-        <w:t>blogic.Server</w:t>
+        <w:t>%java_home%\bin\java.exe weblogic.Server</w:t>
       </w:r>
     </w:p>
     <w:p>

</xml_diff>